<commit_message>
Added shells for other algos
</commit_message>
<xml_diff>
--- a/Sorting Algorithms.docx
+++ b/Sorting Algorithms.docx
@@ -115,7 +115,23 @@
     </w:p>
     <w:p>
       <w:r>
-        <w:t>For example; when sorting from lowest to highest, index[i] is compared to index[i+1] and if index[i] is higher than index[i+1] those two are swapped.</w:t>
+        <w:t>For example; when sorting from lowest to highest, index[</w:t>
+      </w:r>
+      <w:proofErr w:type="spellStart"/>
+      <w:r>
+        <w:t>i</w:t>
+      </w:r>
+      <w:proofErr w:type="spellEnd"/>
+      <w:r>
+        <w:t>] is compared to index[i+1] and if index[</w:t>
+      </w:r>
+      <w:proofErr w:type="spellStart"/>
+      <w:r>
+        <w:t>i</w:t>
+      </w:r>
+      <w:proofErr w:type="spellEnd"/>
+      <w:r>
+        <w:t>] is higher than index[i+1] those two are swapped.</w:t>
       </w:r>
       <w:r>
         <w:br/>
@@ -132,10 +148,7 @@
         <w:t>Average Case</w:t>
       </w:r>
       <w:r>
-        <w:t xml:space="preserve"> - </w:t>
-      </w:r>
-      <w:r>
-        <w:t>O(n</w:t>
+        <w:t xml:space="preserve"> - O(n</w:t>
       </w:r>
       <w:r>
         <w:rPr>
@@ -144,19 +157,13 @@
         <w:t>2</w:t>
       </w:r>
       <w:r>
-        <w:t>)</w:t>
-      </w:r>
-      <w:r>
-        <w:t xml:space="preserve"> for comparisons and swaps</w:t>
+        <w:t>) for comparisons and swaps</w:t>
       </w:r>
     </w:p>
     <w:p>
       <w:r>
         <w:lastRenderedPageBreak/>
-        <w:t xml:space="preserve">Worst Case - </w:t>
-      </w:r>
-      <w:r>
-        <w:t>O(n</w:t>
+        <w:t>Worst Case - O(n</w:t>
       </w:r>
       <w:r>
         <w:rPr>
@@ -172,11 +179,22 @@
       <w:pPr>
         <w:pStyle w:val="Heading1"/>
       </w:pPr>
+      <w:proofErr w:type="spellStart"/>
       <w:r>
         <w:t>Mergesort</w:t>
       </w:r>
-    </w:p>
-    <w:p/>
+      <w:proofErr w:type="spellEnd"/>
+    </w:p>
+    <w:p>
+      <w:r>
+        <w:t>Merge sort is very popular, its efficient and stable.</w:t>
+      </w:r>
+    </w:p>
+    <w:p>
+      <w:r>
+        <w:t xml:space="preserve">Merge sort utilises the “Divide and Conquer” approach. </w:t>
+      </w:r>
+    </w:p>
     <w:p>
       <w:pPr>
         <w:pStyle w:val="Heading1"/>

</xml_diff>